<commit_message>
Subo integrador y diagrama de clases
</commit_message>
<xml_diff>
--- a/Documentacion y planificacion/Reuniones formales/F[004] 17-5/Planificación reunión 17.docx
+++ b/Documentacion y planificacion/Reuniones formales/F[004] 17-5/Planificación reunión 17.docx
@@ -5,19 +5,310 @@
     <w:p>
       <w:pPr>
         <w:pStyle w:val="Ttulo"/>
-      </w:pPr>
-      <w:r>
-        <w:t>Planificación reunión 17-5</w:t>
-      </w:r>
-    </w:p>
-    <w:p>
-      <w:pPr>
-        <w:rPr>
-          <w:sz w:val="8"/>
-        </w:rPr>
-      </w:pPr>
+        <w:ind w:left="1416" w:hanging="1416"/>
+        <w:rPr>
+          <w:sz w:val="80"/>
+          <w:szCs w:val="80"/>
+        </w:rPr>
+      </w:pPr>
+      <w:r>
+        <w:rPr>
+          <w:noProof/>
+        </w:rPr>
+        <w:drawing>
+          <wp:anchor distT="0" distB="0" distL="114300" distR="114300" simplePos="0" relativeHeight="251659264" behindDoc="0" locked="0" layoutInCell="1" allowOverlap="1">
+            <wp:simplePos x="0" y="0"/>
+            <wp:positionH relativeFrom="margin">
+              <wp:align>right</wp:align>
+            </wp:positionH>
+            <wp:positionV relativeFrom="paragraph">
+              <wp:posOffset>3810</wp:posOffset>
+            </wp:positionV>
+            <wp:extent cx="1404620" cy="1404620"/>
+            <wp:effectExtent l="0" t="0" r="5080" b="5080"/>
+            <wp:wrapSquare wrapText="bothSides"/>
+            <wp:docPr id="1" name="Imagen 1"/>
+            <wp:cNvGraphicFramePr>
+              <a:graphicFrameLocks xmlns:a="http://schemas.openxmlformats.org/drawingml/2006/main" noChangeAspect="1"/>
+            </wp:cNvGraphicFramePr>
+            <a:graphic xmlns:a="http://schemas.openxmlformats.org/drawingml/2006/main">
+              <a:graphicData uri="http://schemas.openxmlformats.org/drawingml/2006/picture">
+                <pic:pic xmlns:pic="http://schemas.openxmlformats.org/drawingml/2006/picture">
+                  <pic:nvPicPr>
+                    <pic:cNvPr id="0" name="Imagen 5"/>
+                    <pic:cNvPicPr>
+                      <a:picLocks noChangeAspect="1" noChangeArrowheads="1"/>
+                    </pic:cNvPicPr>
+                  </pic:nvPicPr>
+                  <pic:blipFill>
+                    <a:blip r:embed="rId5">
+                      <a:extLst>
+                        <a:ext uri="{28A0092B-C50C-407E-A947-70E740481C1C}">
+                          <a14:useLocalDpi xmlns:a14="http://schemas.microsoft.com/office/drawing/2010/main" val="0"/>
+                        </a:ext>
+                      </a:extLst>
+                    </a:blip>
+                    <a:srcRect/>
+                    <a:stretch>
+                      <a:fillRect/>
+                    </a:stretch>
+                  </pic:blipFill>
+                  <pic:spPr bwMode="auto">
+                    <a:xfrm>
+                      <a:off x="0" y="0"/>
+                      <a:ext cx="1404620" cy="1404620"/>
+                    </a:xfrm>
+                    <a:prstGeom prst="rect">
+                      <a:avLst/>
+                    </a:prstGeom>
+                    <a:noFill/>
+                  </pic:spPr>
+                </pic:pic>
+              </a:graphicData>
+            </a:graphic>
+            <wp14:sizeRelH relativeFrom="page">
+              <wp14:pctWidth>0</wp14:pctWidth>
+            </wp14:sizeRelH>
+            <wp14:sizeRelV relativeFrom="page">
+              <wp14:pctHeight>0</wp14:pctHeight>
+            </wp14:sizeRelV>
+          </wp:anchor>
+        </w:drawing>
+      </w:r>
+      <w:r>
+        <w:rPr>
+          <w:sz w:val="80"/>
+          <w:szCs w:val="80"/>
+        </w:rPr>
+        <w:t xml:space="preserve">Planificación F [004] </w:t>
+      </w:r>
+    </w:p>
+    <w:p>
+      <w:pPr>
+        <w:rPr>
+          <w:sz w:val="28"/>
+          <w:szCs w:val="28"/>
+        </w:rPr>
+      </w:pPr>
+      <w:r>
+        <w:rPr>
+          <w:sz w:val="28"/>
+          <w:szCs w:val="28"/>
+        </w:rPr>
+        <w:t>Segunda entrega 4/9/2019</w:t>
+      </w:r>
+    </w:p>
+    <w:p>
+      <w:pPr>
+        <w:rPr>
+          <w:sz w:val="24"/>
+          <w:szCs w:val="24"/>
+        </w:rPr>
+      </w:pPr>
+      <w:r>
+        <w:rPr>
+          <w:sz w:val="24"/>
+          <w:szCs w:val="24"/>
+        </w:rPr>
+        <w:t>Ruta en GitLab: /Documentación y planificación /F [004] 17-5/</w:t>
+      </w:r>
+    </w:p>
+    <w:p>
+      <w:pPr>
+        <w:rPr>
+          <w:rFonts w:ascii="Open Sans Light" w:hAnsi="Open Sans Light" w:cs="Open Sans Light"/>
+          <w:sz w:val="40"/>
+          <w:szCs w:val="40"/>
+        </w:rPr>
+      </w:pPr>
+      <w:r>
+        <w:rPr>
+          <w:noProof/>
+        </w:rPr>
+        <mc:AlternateContent>
+          <mc:Choice Requires="wps">
+            <w:drawing>
+              <wp:anchor distT="0" distB="0" distL="114300" distR="114300" simplePos="0" relativeHeight="251660288" behindDoc="0" locked="0" layoutInCell="1" allowOverlap="1">
+                <wp:simplePos x="0" y="0"/>
+                <wp:positionH relativeFrom="margin">
+                  <wp:posOffset>-236220</wp:posOffset>
+                </wp:positionH>
+                <wp:positionV relativeFrom="paragraph">
+                  <wp:posOffset>198755</wp:posOffset>
+                </wp:positionV>
+                <wp:extent cx="6734175" cy="0"/>
+                <wp:effectExtent l="0" t="0" r="0" b="0"/>
+                <wp:wrapNone/>
+                <wp:docPr id="2" name="Conector recto 2"/>
+                <wp:cNvGraphicFramePr/>
+                <a:graphic xmlns:a="http://schemas.openxmlformats.org/drawingml/2006/main">
+                  <a:graphicData uri="http://schemas.microsoft.com/office/word/2010/wordprocessingShape">
+                    <wps:wsp>
+                      <wps:cNvCnPr/>
+                      <wps:spPr>
+                        <a:xfrm>
+                          <a:off x="0" y="0"/>
+                          <a:ext cx="6734175" cy="0"/>
+                        </a:xfrm>
+                        <a:prstGeom prst="line">
+                          <a:avLst/>
+                        </a:prstGeom>
+                      </wps:spPr>
+                      <wps:style>
+                        <a:lnRef idx="1">
+                          <a:schemeClr val="accent1"/>
+                        </a:lnRef>
+                        <a:fillRef idx="0">
+                          <a:schemeClr val="accent1"/>
+                        </a:fillRef>
+                        <a:effectRef idx="0">
+                          <a:schemeClr val="accent1"/>
+                        </a:effectRef>
+                        <a:fontRef idx="minor">
+                          <a:schemeClr val="tx1"/>
+                        </a:fontRef>
+                      </wps:style>
+                      <wps:bodyPr/>
+                    </wps:wsp>
+                  </a:graphicData>
+                </a:graphic>
+                <wp14:sizeRelH relativeFrom="page">
+                  <wp14:pctWidth>0</wp14:pctWidth>
+                </wp14:sizeRelH>
+                <wp14:sizeRelV relativeFrom="page">
+                  <wp14:pctHeight>0</wp14:pctHeight>
+                </wp14:sizeRelV>
+              </wp:anchor>
+            </w:drawing>
+          </mc:Choice>
+          <mc:Fallback>
+            <w:pict>
+              <v:line w14:anchorId="7F15CB3C" id="Conector recto 2" o:spid="_x0000_s1026" style="position:absolute;z-index:251660288;visibility:visible;mso-wrap-style:square;mso-width-percent:0;mso-height-percent:0;mso-wrap-distance-left:9pt;mso-wrap-distance-top:0;mso-wrap-distance-right:9pt;mso-wrap-distance-bottom:0;mso-position-horizontal:absolute;mso-position-horizontal-relative:margin;mso-position-vertical:absolute;mso-position-vertical-relative:text;mso-width-percent:0;mso-height-percent:0;mso-width-relative:page;mso-height-relative:page" from="-18.6pt,15.65pt" to="511.65pt,15.65pt" o:gfxdata="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" strokecolor="#4472c4 [3204]" strokeweight=".5pt">
+                <v:stroke joinstyle="miter"/>
+                <w10:wrap anchorx="margin"/>
+              </v:line>
+            </w:pict>
+          </mc:Fallback>
+        </mc:AlternateContent>
+      </w:r>
+    </w:p>
+    <w:p>
+      <w:pPr>
+        <w:rPr>
+          <w:rFonts w:ascii="Open Sans Light" w:hAnsi="Open Sans Light" w:cs="Open Sans Light"/>
+          <w:sz w:val="40"/>
+          <w:szCs w:val="40"/>
+        </w:rPr>
+      </w:pPr>
+      <w:r>
+        <w:rPr>
+          <w:rFonts w:ascii="Open Sans Light" w:hAnsi="Open Sans Light" w:cs="Open Sans Light"/>
+          <w:sz w:val="40"/>
+          <w:szCs w:val="40"/>
+        </w:rPr>
+        <w:t xml:space="preserve">Lugar: </w:t>
+      </w:r>
+      <w:r>
+        <w:rPr>
+          <w:rFonts w:ascii="Open Sans Light" w:hAnsi="Open Sans Light" w:cs="Open Sans Light"/>
+          <w:sz w:val="36"/>
+          <w:szCs w:val="36"/>
+        </w:rPr>
+        <w:t>Casa del coordinador</w:t>
+      </w:r>
+    </w:p>
+    <w:p>
+      <w:pPr>
+        <w:rPr>
+          <w:rFonts w:ascii="Open Sans Light" w:hAnsi="Open Sans Light" w:cs="Open Sans Light"/>
+          <w:sz w:val="40"/>
+          <w:szCs w:val="40"/>
+        </w:rPr>
+      </w:pPr>
+      <w:r>
+        <w:rPr>
+          <w:rFonts w:ascii="Open Sans Light" w:hAnsi="Open Sans Light" w:cs="Open Sans Light"/>
+          <w:sz w:val="40"/>
+          <w:szCs w:val="40"/>
+        </w:rPr>
+        <w:t xml:space="preserve">Fecha: </w:t>
+      </w:r>
+      <w:r>
+        <w:rPr>
+          <w:rFonts w:ascii="Open Sans Light" w:hAnsi="Open Sans Light" w:cs="Open Sans Light"/>
+          <w:sz w:val="36"/>
+          <w:szCs w:val="36"/>
+        </w:rPr>
+        <w:t>17</w:t>
+      </w:r>
+      <w:r>
+        <w:rPr>
+          <w:rFonts w:ascii="Open Sans Light" w:hAnsi="Open Sans Light" w:cs="Open Sans Light"/>
+          <w:sz w:val="36"/>
+          <w:szCs w:val="36"/>
+        </w:rPr>
+        <w:t>/</w:t>
+      </w:r>
+      <w:r>
+        <w:rPr>
+          <w:rFonts w:ascii="Open Sans Light" w:hAnsi="Open Sans Light" w:cs="Open Sans Light"/>
+          <w:sz w:val="36"/>
+          <w:szCs w:val="36"/>
+        </w:rPr>
+        <w:t>05</w:t>
+      </w:r>
       <w:bookmarkStart w:id="0" w:name="_GoBack"/>
       <w:bookmarkEnd w:id="0"/>
+      <w:r>
+        <w:rPr>
+          <w:rFonts w:ascii="Open Sans Light" w:hAnsi="Open Sans Light" w:cs="Open Sans Light"/>
+          <w:sz w:val="36"/>
+          <w:szCs w:val="36"/>
+        </w:rPr>
+        <w:t xml:space="preserve">/2019 </w:t>
+      </w:r>
+    </w:p>
+    <w:p>
+      <w:pPr>
+        <w:rPr>
+          <w:rFonts w:ascii="Open Sans Light" w:hAnsi="Open Sans Light" w:cs="Open Sans Light"/>
+          <w:sz w:val="40"/>
+          <w:szCs w:val="40"/>
+        </w:rPr>
+      </w:pPr>
+      <w:r>
+        <w:rPr>
+          <w:rFonts w:ascii="Open Sans Light" w:hAnsi="Open Sans Light" w:cs="Open Sans Light"/>
+          <w:sz w:val="40"/>
+          <w:szCs w:val="40"/>
+        </w:rPr>
+        <w:t xml:space="preserve">Hora: </w:t>
+      </w:r>
+      <w:r>
+        <w:rPr>
+          <w:rFonts w:ascii="Open Sans Light" w:hAnsi="Open Sans Light" w:cs="Open Sans Light"/>
+          <w:sz w:val="36"/>
+          <w:szCs w:val="36"/>
+        </w:rPr>
+        <w:t xml:space="preserve">20:00 </w:t>
+      </w:r>
+    </w:p>
+    <w:p>
+      <w:pPr>
+        <w:rPr>
+          <w:rFonts w:ascii="Open Sans Light" w:hAnsi="Open Sans Light" w:cs="Open Sans Light"/>
+          <w:sz w:val="40"/>
+          <w:szCs w:val="40"/>
+        </w:rPr>
+      </w:pPr>
+      <w:r>
+        <w:rPr>
+          <w:rFonts w:ascii="Open Sans Light" w:hAnsi="Open Sans Light" w:cs="Open Sans Light"/>
+          <w:sz w:val="40"/>
+          <w:szCs w:val="40"/>
+        </w:rPr>
+        <w:t xml:space="preserve">Temas: </w:t>
+      </w:r>
     </w:p>
     <w:p>
       <w:pPr>
@@ -173,7 +464,7 @@
     </w:p>
     <w:sectPr>
       <w:pgSz w:w="11906" w:h="16838"/>
-      <w:pgMar w:top="1417" w:right="1701" w:bottom="1417" w:left="1701" w:header="708" w:footer="708" w:gutter="0"/>
+      <w:pgMar w:top="720" w:right="720" w:bottom="720" w:left="720" w:header="708" w:footer="708" w:gutter="0"/>
       <w:cols w:space="708"/>
       <w:docGrid w:linePitch="360"/>
     </w:sectPr>

</xml_diff>